<commit_message>
MOD: Se actulizan las condiciones para la entrega del ejercicio en clase
</commit_message>
<xml_diff>
--- a/material/Tecnicas/Ejercicios/Clase24-Marzo2020/EjercicioStructsEnumsRecursion.docx
+++ b/material/Tecnicas/Ejercicios/Clase24-Marzo2020/EjercicioStructsEnumsRecursion.docx
@@ -26,37 +26,37 @@
           <w:bCs/>
         </w:rPr>
       </w:pPr>
-      <w:proofErr w:type="spellStart"/>
       <w:r>
         <w:rPr>
           <w:b/>
           <w:bCs/>
         </w:rPr>
-        <w:t>Structs</w:t>
-      </w:r>
-      <w:proofErr w:type="spellEnd"/>
-      <w:r>
+        <w:t>Fecha de entrega: Marzo 28 en su repositorio. Cree una carpeta llamada EjercicioStructsEnumsRecursion</w:t>
+      </w:r>
+      <w:bookmarkStart w:id="0" w:name="_GoBack"/>
+      <w:bookmarkEnd w:id="0"/>
+    </w:p>
+    <w:p>
+      <w:pPr>
+        <w:jc w:val="center"/>
         <w:rPr>
           <w:b/>
           <w:bCs/>
         </w:rPr>
-        <w:t xml:space="preserve">, </w:t>
-      </w:r>
-      <w:proofErr w:type="spellStart"/>
+      </w:pPr>
       <w:r>
         <w:rPr>
           <w:b/>
           <w:bCs/>
         </w:rPr>
-        <w:t>enums</w:t>
-      </w:r>
-      <w:proofErr w:type="spellEnd"/>
+        <w:t xml:space="preserve">Structs, </w:t>
+      </w:r>
       <w:r>
         <w:rPr>
           <w:b/>
           <w:bCs/>
         </w:rPr>
-        <w:t xml:space="preserve"> </w:t>
+        <w:t xml:space="preserve">enums </w:t>
       </w:r>
       <w:r>
         <w:rPr>
@@ -194,26 +194,13 @@
         </w:numPr>
       </w:pPr>
       <w:r>
-        <w:t xml:space="preserve">Otra operación en la que tenga que usar al menos un condicional, un ciclo y </w:t>
-      </w:r>
-      <w:proofErr w:type="spellStart"/>
-      <w:r>
-        <w:t>enums</w:t>
-      </w:r>
-      <w:proofErr w:type="spellEnd"/>
-      <w:r>
-        <w:t xml:space="preserve">. </w:t>
-      </w:r>
-    </w:p>
-    <w:p>
-      <w:r>
-        <w:t xml:space="preserve">Suba los resultados de su ejercicio antes de terminar la clase en su repositorio de </w:t>
-      </w:r>
-      <w:proofErr w:type="spellStart"/>
-      <w:r>
-        <w:t>github</w:t>
-      </w:r>
-      <w:proofErr w:type="spellEnd"/>
+        <w:t xml:space="preserve">Otra operación en la que tenga que usar al menos un condicional, un ciclo y enums. </w:t>
+      </w:r>
+    </w:p>
+    <w:p>
+      <w:r>
+        <w:t>Suba los resultados de su ejercicio antes de terminar la clase en su repositorio de github</w:t>
+      </w:r>
       <w:r>
         <w:t>. Para el caso de los equipos ambos deben subirlo.</w:t>
       </w:r>
@@ -235,10 +222,7 @@
         <w:t>Cinco: en la revisión individual tiene avances en el desarrollo del ejercicio</w:t>
       </w:r>
       <w:r>
-        <w:t xml:space="preserve">, </w:t>
-      </w:r>
-      <w:r>
-        <w:t>participa (con comentarios/preguntas</w:t>
+        <w:t>, participa (con comentarios/preguntas</w:t>
       </w:r>
       <w:r>
         <w:t>)</w:t>
@@ -264,8 +248,6 @@
       <w:r>
         <w:t xml:space="preserve"> pero no los suficientes para el tiempo que ha tenido para avanzar </w:t>
       </w:r>
-      <w:bookmarkStart w:id="0" w:name="_GoBack"/>
-      <w:bookmarkEnd w:id="0"/>
     </w:p>
     <w:p>
       <w:pPr>
@@ -284,6 +266,156 @@
       <w:r>
         <w:t xml:space="preserve">/no tiene preguntas sobre el desarrollo del ejercicio. </w:t>
       </w:r>
+    </w:p>
+    <w:p/>
+    <w:p>
+      <w:pPr>
+        <w:rPr>
+          <w:b/>
+          <w:bCs/>
+        </w:rPr>
+      </w:pPr>
+      <w:r>
+        <w:rPr>
+          <w:b/>
+          <w:bCs/>
+        </w:rPr>
+        <w:t>Aspectos a considerar</w:t>
+      </w:r>
+    </w:p>
+    <w:p>
+      <w:pPr>
+        <w:pStyle w:val="ListParagraph"/>
+        <w:numPr>
+          <w:ilvl w:val="0"/>
+          <w:numId w:val="3"/>
+        </w:numPr>
+        <w:spacing w:after="0" w:line="276" w:lineRule="auto"/>
+        <w:jc w:val="both"/>
+        <w:rPr>
+          <w:sz w:val="24"/>
+        </w:rPr>
+      </w:pPr>
+      <w:r>
+        <w:rPr>
+          <w:sz w:val="24"/>
+        </w:rPr>
+        <w:t>Debe documentar su código para hacerlo claro para cualquier lector.</w:t>
+      </w:r>
+    </w:p>
+    <w:p>
+      <w:pPr>
+        <w:pStyle w:val="ListParagraph"/>
+        <w:numPr>
+          <w:ilvl w:val="0"/>
+          <w:numId w:val="3"/>
+        </w:numPr>
+        <w:spacing w:after="0" w:line="276" w:lineRule="auto"/>
+        <w:jc w:val="both"/>
+        <w:rPr>
+          <w:sz w:val="24"/>
+        </w:rPr>
+      </w:pPr>
+      <w:r>
+        <w:rPr>
+          <w:sz w:val="24"/>
+        </w:rPr>
+        <w:t>Debe hacer operaciones genéricas para solucionar los problemas</w:t>
+      </w:r>
+      <w:r>
+        <w:rPr>
+          <w:sz w:val="24"/>
+        </w:rPr>
+        <w:t>.</w:t>
+      </w:r>
+      <w:r>
+        <w:rPr>
+          <w:sz w:val="24"/>
+        </w:rPr>
+        <w:t xml:space="preserve"> </w:t>
+      </w:r>
+    </w:p>
+    <w:p>
+      <w:pPr>
+        <w:pStyle w:val="ListParagraph"/>
+        <w:numPr>
+          <w:ilvl w:val="0"/>
+          <w:numId w:val="3"/>
+        </w:numPr>
+        <w:spacing w:after="0" w:line="276" w:lineRule="auto"/>
+        <w:jc w:val="both"/>
+        <w:rPr>
+          <w:sz w:val="24"/>
+        </w:rPr>
+      </w:pPr>
+      <w:r>
+        <w:rPr>
+          <w:sz w:val="24"/>
+        </w:rPr>
+        <w:t xml:space="preserve">Haga  el  código  modular,  reutilizable,  simple.  </w:t>
+      </w:r>
+    </w:p>
+    <w:p>
+      <w:pPr>
+        <w:pStyle w:val="ListParagraph"/>
+        <w:numPr>
+          <w:ilvl w:val="0"/>
+          <w:numId w:val="3"/>
+        </w:numPr>
+        <w:spacing w:after="0" w:line="276" w:lineRule="auto"/>
+        <w:jc w:val="both"/>
+        <w:rPr>
+          <w:sz w:val="24"/>
+        </w:rPr>
+      </w:pPr>
+      <w:r>
+        <w:rPr>
+          <w:sz w:val="24"/>
+        </w:rPr>
+        <w:t xml:space="preserve">Este programa debe cumplir con el  estándar  de  codificación  lowerCamelCase,  en  el  que  las  operaciones  inician  con  un  verbo  en infinitivo, las palabras compuestas inician en minúsculas y la segunda palabra la primera letra va en mayúsculas y las variables tienen nombres que semánticamente se relacionan con la función que </w:t>
+      </w:r>
+      <w:r>
+        <w:rPr>
+          <w:sz w:val="24"/>
+        </w:rPr>
+        <w:t xml:space="preserve"> </w:t>
+      </w:r>
+      <w:r>
+        <w:rPr>
+          <w:sz w:val="24"/>
+        </w:rPr>
+        <w:t>cumplen. El cumplimiento de este estándar es obligatorio.</w:t>
+      </w:r>
+    </w:p>
+    <w:p>
+      <w:pPr>
+        <w:pStyle w:val="ListParagraph"/>
+        <w:numPr>
+          <w:ilvl w:val="0"/>
+          <w:numId w:val="3"/>
+        </w:numPr>
+        <w:spacing w:after="0" w:line="276" w:lineRule="auto"/>
+        <w:jc w:val="both"/>
+        <w:rPr>
+          <w:sz w:val="24"/>
+        </w:rPr>
+      </w:pPr>
+      <w:r>
+        <w:rPr>
+          <w:sz w:val="24"/>
+        </w:rPr>
+        <w:t>Cree un makefile para compilar el programa.</w:t>
+      </w:r>
+    </w:p>
+    <w:p>
+      <w:pPr>
+        <w:pStyle w:val="ListParagraph"/>
+        <w:spacing w:after="0" w:line="276" w:lineRule="auto"/>
+        <w:jc w:val="both"/>
+        <w:rPr>
+          <w:sz w:val="24"/>
+        </w:rPr>
+      </w:pPr>
     </w:p>
     <w:sectPr>
       <w:pgSz w:w="12240" w:h="15840"/>
@@ -410,6 +542,119 @@
     </w:lvl>
   </w:abstractNum>
   <w:abstractNum w:abstractNumId="1" w15:restartNumberingAfterBreak="0">
+    <w:nsid w:val="10E13E90"/>
+    <w:multiLevelType w:val="hybridMultilevel"/>
+    <w:tmpl w:val="B170B114"/>
+    <w:lvl w:ilvl="0" w:tplc="240A0001">
+      <w:start w:val="1"/>
+      <w:numFmt w:val="bullet"/>
+      <w:lvlText w:val=""/>
+      <w:lvlJc w:val="left"/>
+      <w:pPr>
+        <w:ind w:left="720" w:hanging="360"/>
+      </w:pPr>
+      <w:rPr>
+        <w:rFonts w:ascii="Symbol" w:hAnsi="Symbol" w:hint="default"/>
+      </w:rPr>
+    </w:lvl>
+    <w:lvl w:ilvl="1" w:tplc="240A0003" w:tentative="1">
+      <w:start w:val="1"/>
+      <w:numFmt w:val="bullet"/>
+      <w:lvlText w:val="o"/>
+      <w:lvlJc w:val="left"/>
+      <w:pPr>
+        <w:ind w:left="1440" w:hanging="360"/>
+      </w:pPr>
+      <w:rPr>
+        <w:rFonts w:ascii="Courier New" w:hAnsi="Courier New" w:cs="Courier New" w:hint="default"/>
+      </w:rPr>
+    </w:lvl>
+    <w:lvl w:ilvl="2" w:tplc="240A0005" w:tentative="1">
+      <w:start w:val="1"/>
+      <w:numFmt w:val="bullet"/>
+      <w:lvlText w:val=""/>
+      <w:lvlJc w:val="left"/>
+      <w:pPr>
+        <w:ind w:left="2160" w:hanging="360"/>
+      </w:pPr>
+      <w:rPr>
+        <w:rFonts w:ascii="Wingdings" w:hAnsi="Wingdings" w:hint="default"/>
+      </w:rPr>
+    </w:lvl>
+    <w:lvl w:ilvl="3" w:tplc="240A0001" w:tentative="1">
+      <w:start w:val="1"/>
+      <w:numFmt w:val="bullet"/>
+      <w:lvlText w:val=""/>
+      <w:lvlJc w:val="left"/>
+      <w:pPr>
+        <w:ind w:left="2880" w:hanging="360"/>
+      </w:pPr>
+      <w:rPr>
+        <w:rFonts w:ascii="Symbol" w:hAnsi="Symbol" w:hint="default"/>
+      </w:rPr>
+    </w:lvl>
+    <w:lvl w:ilvl="4" w:tplc="240A0003" w:tentative="1">
+      <w:start w:val="1"/>
+      <w:numFmt w:val="bullet"/>
+      <w:lvlText w:val="o"/>
+      <w:lvlJc w:val="left"/>
+      <w:pPr>
+        <w:ind w:left="3600" w:hanging="360"/>
+      </w:pPr>
+      <w:rPr>
+        <w:rFonts w:ascii="Courier New" w:hAnsi="Courier New" w:cs="Courier New" w:hint="default"/>
+      </w:rPr>
+    </w:lvl>
+    <w:lvl w:ilvl="5" w:tplc="240A0005" w:tentative="1">
+      <w:start w:val="1"/>
+      <w:numFmt w:val="bullet"/>
+      <w:lvlText w:val=""/>
+      <w:lvlJc w:val="left"/>
+      <w:pPr>
+        <w:ind w:left="4320" w:hanging="360"/>
+      </w:pPr>
+      <w:rPr>
+        <w:rFonts w:ascii="Wingdings" w:hAnsi="Wingdings" w:hint="default"/>
+      </w:rPr>
+    </w:lvl>
+    <w:lvl w:ilvl="6" w:tplc="240A0001" w:tentative="1">
+      <w:start w:val="1"/>
+      <w:numFmt w:val="bullet"/>
+      <w:lvlText w:val=""/>
+      <w:lvlJc w:val="left"/>
+      <w:pPr>
+        <w:ind w:left="5040" w:hanging="360"/>
+      </w:pPr>
+      <w:rPr>
+        <w:rFonts w:ascii="Symbol" w:hAnsi="Symbol" w:hint="default"/>
+      </w:rPr>
+    </w:lvl>
+    <w:lvl w:ilvl="7" w:tplc="240A0003" w:tentative="1">
+      <w:start w:val="1"/>
+      <w:numFmt w:val="bullet"/>
+      <w:lvlText w:val="o"/>
+      <w:lvlJc w:val="left"/>
+      <w:pPr>
+        <w:ind w:left="5760" w:hanging="360"/>
+      </w:pPr>
+      <w:rPr>
+        <w:rFonts w:ascii="Courier New" w:hAnsi="Courier New" w:cs="Courier New" w:hint="default"/>
+      </w:rPr>
+    </w:lvl>
+    <w:lvl w:ilvl="8" w:tplc="240A0005" w:tentative="1">
+      <w:start w:val="1"/>
+      <w:numFmt w:val="bullet"/>
+      <w:lvlText w:val=""/>
+      <w:lvlJc w:val="left"/>
+      <w:pPr>
+        <w:ind w:left="6480" w:hanging="360"/>
+      </w:pPr>
+      <w:rPr>
+        <w:rFonts w:ascii="Wingdings" w:hAnsi="Wingdings" w:hint="default"/>
+      </w:rPr>
+    </w:lvl>
+  </w:abstractNum>
+  <w:abstractNum w:abstractNumId="2" w15:restartNumberingAfterBreak="0">
     <w:nsid w:val="767C319E"/>
     <w:multiLevelType w:val="hybridMultilevel"/>
     <w:tmpl w:val="4E1A8C12"/>
@@ -525,6 +770,9 @@
     <w:abstractNumId w:val="0"/>
   </w:num>
   <w:num w:numId="2">
+    <w:abstractNumId w:val="2"/>
+  </w:num>
+  <w:num w:numId="3">
     <w:abstractNumId w:val="1"/>
   </w:num>
 </w:numbering>

</xml_diff>

<commit_message>
MOD: se agrega info ejercicio clase 24 de marzo
</commit_message>
<xml_diff>
--- a/material/Tecnicas/Ejercicios/Clase24-Marzo2020/EjercicioStructsEnumsRecursion.docx
+++ b/material/Tecnicas/Ejercicios/Clase24-Marzo2020/EjercicioStructsEnumsRecursion.docx
@@ -31,32 +31,57 @@
           <w:b/>
           <w:bCs/>
         </w:rPr>
-        <w:t>Fecha de entrega: Marzo 28 en su repositorio. Cree una carpeta llamada EjercicioStructsEnumsRecursion</w:t>
-      </w:r>
-      <w:bookmarkStart w:id="0" w:name="_GoBack"/>
-      <w:bookmarkEnd w:id="0"/>
-    </w:p>
-    <w:p>
-      <w:pPr>
-        <w:jc w:val="center"/>
+        <w:t xml:space="preserve">Fecha de entrega: Marzo 28 en su repositorio. Cree una carpeta llamada </w:t>
+      </w:r>
+      <w:proofErr w:type="spellStart"/>
+      <w:r>
         <w:rPr>
           <w:b/>
           <w:bCs/>
         </w:rPr>
-      </w:pPr>
-      <w:r>
+        <w:t>EjercicioStructsEnumsRecursion</w:t>
+      </w:r>
+      <w:proofErr w:type="spellEnd"/>
+    </w:p>
+    <w:p>
+      <w:pPr>
+        <w:jc w:val="center"/>
         <w:rPr>
           <w:b/>
           <w:bCs/>
         </w:rPr>
-        <w:t xml:space="preserve">Structs, </w:t>
-      </w:r>
+      </w:pPr>
+      <w:proofErr w:type="spellStart"/>
       <w:r>
         <w:rPr>
           <w:b/>
           <w:bCs/>
         </w:rPr>
-        <w:t xml:space="preserve">enums </w:t>
+        <w:t>Structs</w:t>
+      </w:r>
+      <w:proofErr w:type="spellEnd"/>
+      <w:r>
+        <w:rPr>
+          <w:b/>
+          <w:bCs/>
+        </w:rPr>
+        <w:t xml:space="preserve">, </w:t>
+      </w:r>
+      <w:proofErr w:type="spellStart"/>
+      <w:r>
+        <w:rPr>
+          <w:b/>
+          <w:bCs/>
+        </w:rPr>
+        <w:t>enums</w:t>
+      </w:r>
+      <w:proofErr w:type="spellEnd"/>
+      <w:r>
+        <w:rPr>
+          <w:b/>
+          <w:bCs/>
+        </w:rPr>
+        <w:t xml:space="preserve"> </w:t>
       </w:r>
       <w:r>
         <w:rPr>
@@ -194,80 +219,30 @@
         </w:numPr>
       </w:pPr>
       <w:r>
-        <w:t xml:space="preserve">Otra operación en la que tenga que usar al menos un condicional, un ciclo y enums. </w:t>
-      </w:r>
-    </w:p>
-    <w:p>
-      <w:r>
-        <w:t>Suba los resultados de su ejercicio antes de terminar la clase en su repositorio de github</w:t>
-      </w:r>
+        <w:t xml:space="preserve">Otra operación en la que tenga que usar al menos un condicional, un ciclo y </w:t>
+      </w:r>
+      <w:proofErr w:type="spellStart"/>
+      <w:r>
+        <w:t>enums</w:t>
+      </w:r>
+      <w:proofErr w:type="spellEnd"/>
+      <w:r>
+        <w:t xml:space="preserve">. </w:t>
+      </w:r>
+    </w:p>
+    <w:p>
+      <w:r>
+        <w:t xml:space="preserve">Suba los resultados de su ejercicio antes de terminar la clase en su repositorio de </w:t>
+      </w:r>
+      <w:proofErr w:type="spellStart"/>
+      <w:r>
+        <w:t>github</w:t>
+      </w:r>
+      <w:proofErr w:type="spellEnd"/>
       <w:r>
         <w:t>. Para el caso de los equipos ambos deben subirlo.</w:t>
       </w:r>
     </w:p>
-    <w:p>
-      <w:r>
-        <w:t xml:space="preserve">Su participación activa durante esta clase se evaluará como una nota de quiz así: </w:t>
-      </w:r>
-    </w:p>
-    <w:p>
-      <w:pPr>
-        <w:pStyle w:val="ListParagraph"/>
-        <w:numPr>
-          <w:ilvl w:val="0"/>
-          <w:numId w:val="2"/>
-        </w:numPr>
-      </w:pPr>
-      <w:r>
-        <w:t>Cinco: en la revisión individual tiene avances en el desarrollo del ejercicio</w:t>
-      </w:r>
-      <w:r>
-        <w:t>, participa (con comentarios/preguntas</w:t>
-      </w:r>
-      <w:r>
-        <w:t>)</w:t>
-      </w:r>
-      <w:r>
-        <w:t xml:space="preserve"> </w:t>
-      </w:r>
-    </w:p>
-    <w:p>
-      <w:pPr>
-        <w:pStyle w:val="ListParagraph"/>
-        <w:numPr>
-          <w:ilvl w:val="0"/>
-          <w:numId w:val="2"/>
-        </w:numPr>
-      </w:pPr>
-      <w:r>
-        <w:t xml:space="preserve">Tres: </w:t>
-      </w:r>
-      <w:r>
-        <w:t>tiene algunos avances</w:t>
-      </w:r>
-      <w:r>
-        <w:t xml:space="preserve"> pero no los suficientes para el tiempo que ha tenido para avanzar </w:t>
-      </w:r>
-    </w:p>
-    <w:p>
-      <w:pPr>
-        <w:pStyle w:val="ListParagraph"/>
-        <w:numPr>
-          <w:ilvl w:val="0"/>
-          <w:numId w:val="2"/>
-        </w:numPr>
-      </w:pPr>
-      <w:r>
-        <w:t xml:space="preserve">Cero: no </w:t>
-      </w:r>
-      <w:r>
-        <w:t>avanzó</w:t>
-      </w:r>
-      <w:r>
-        <w:t xml:space="preserve">/no tiene preguntas sobre el desarrollo del ejercicio. </w:t>
-      </w:r>
-    </w:p>
-    <w:p/>
     <w:p>
       <w:pPr>
         <w:rPr>
@@ -372,7 +347,21 @@
         <w:rPr>
           <w:sz w:val="24"/>
         </w:rPr>
-        <w:t xml:space="preserve">Este programa debe cumplir con el  estándar  de  codificación  lowerCamelCase,  en  el  que  las  operaciones  inician  con  un  verbo  en infinitivo, las palabras compuestas inician en minúsculas y la segunda palabra la primera letra va en mayúsculas y las variables tienen nombres que semánticamente se relacionan con la función que </w:t>
+        <w:t xml:space="preserve">Este programa debe cumplir con el  estándar  de  codificación  </w:t>
+      </w:r>
+      <w:proofErr w:type="spellStart"/>
+      <w:r>
+        <w:rPr>
+          <w:sz w:val="24"/>
+        </w:rPr>
+        <w:t>lowerCamelCase</w:t>
+      </w:r>
+      <w:proofErr w:type="spellEnd"/>
+      <w:r>
+        <w:rPr>
+          <w:sz w:val="24"/>
+        </w:rPr>
+        <w:t xml:space="preserve">,  en  el  que  las  operaciones  inician  con  un  verbo  en infinitivo, las palabras compuestas inician en minúsculas y la segunda palabra la primera letra va en mayúsculas y las variables tienen nombres que semánticamente se relacionan con la función que </w:t>
       </w:r>
       <w:r>
         <w:rPr>
@@ -404,8 +393,44 @@
         <w:rPr>
           <w:sz w:val="24"/>
         </w:rPr>
-        <w:t>Cree un makefile para compilar el programa.</w:t>
-      </w:r>
+        <w:t xml:space="preserve">Cree un </w:t>
+      </w:r>
+      <w:proofErr w:type="spellStart"/>
+      <w:r>
+        <w:rPr>
+          <w:sz w:val="24"/>
+        </w:rPr>
+        <w:t>makefile</w:t>
+      </w:r>
+      <w:proofErr w:type="spellEnd"/>
+      <w:r>
+        <w:rPr>
+          <w:sz w:val="24"/>
+        </w:rPr>
+        <w:t xml:space="preserve"> para compilar el programa.</w:t>
+      </w:r>
+    </w:p>
+    <w:p>
+      <w:pPr>
+        <w:pStyle w:val="ListParagraph"/>
+        <w:numPr>
+          <w:ilvl w:val="0"/>
+          <w:numId w:val="3"/>
+        </w:numPr>
+        <w:spacing w:after="0" w:line="276" w:lineRule="auto"/>
+        <w:jc w:val="both"/>
+        <w:rPr>
+          <w:sz w:val="24"/>
+        </w:rPr>
+      </w:pPr>
+      <w:r>
+        <w:rPr>
+          <w:sz w:val="24"/>
+        </w:rPr>
+        <w:t xml:space="preserve">Podría pedírsele que sustente el código que tiene. </w:t>
+      </w:r>
+      <w:bookmarkStart w:id="0" w:name="_GoBack"/>
+      <w:bookmarkEnd w:id="0"/>
     </w:p>
     <w:p>
       <w:pPr>

</xml_diff>